<commit_message>
Documento delle competenze delle classi: aggiunta classe LocalDateConverter
</commit_message>
<xml_diff>
--- a/Documento di Progetto - Responsabilità delle classi.docx
+++ b/Documento di Progetto - Responsabilità delle classi.docx
@@ -41,8 +41,6 @@
       <w:r>
         <w:t>Eredita Application</w:t>
       </w:r>
-      <w:bookmarkStart w:id="0" w:name="_GoBack"/>
-      <w:bookmarkEnd w:id="0"/>
     </w:p>
     <w:p>
       <w:pPr>
@@ -372,6 +370,63 @@
         <w:rPr>
           <w:b/>
         </w:rPr>
+        <w:t>LocalDateConverter</w:t>
+      </w:r>
+      <w:proofErr w:type="spellEnd"/>
+    </w:p>
+    <w:p>
+      <w:pPr>
+        <w:pStyle w:val="Paragrafoelenco"/>
+        <w:numPr>
+          <w:ilvl w:val="0"/>
+          <w:numId w:val="3"/>
+        </w:numPr>
+      </w:pPr>
+      <w:r>
+        <w:t xml:space="preserve">La libreria </w:t>
+      </w:r>
+      <w:proofErr w:type="spellStart"/>
+      <w:r>
+        <w:t>XStream</w:t>
+      </w:r>
+      <w:proofErr w:type="spellEnd"/>
+      <w:r>
+        <w:t xml:space="preserve"> non supporta il tipo </w:t>
+      </w:r>
+      <w:proofErr w:type="spellStart"/>
+      <w:r>
+        <w:t>LocalDate</w:t>
+      </w:r>
+      <w:proofErr w:type="spellEnd"/>
+      <w:r>
+        <w:t xml:space="preserve">, quindi questa classe si occupa di interfacciare il nuovo tipo con la libreria (attraverso i metodi per i </w:t>
+      </w:r>
+      <w:proofErr w:type="spellStart"/>
+      <w:r>
+        <w:t>converter</w:t>
+      </w:r>
+      <w:proofErr w:type="spellEnd"/>
+      <w:r>
+        <w:t xml:space="preserve"> </w:t>
+      </w:r>
+      <w:proofErr w:type="spellStart"/>
+      <w:r>
+        <w:t>XStream</w:t>
+      </w:r>
+      <w:proofErr w:type="spellEnd"/>
+      <w:r>
+        <w:t>)</w:t>
+      </w:r>
+    </w:p>
+    <w:p>
+      <w:r>
+        <w:t xml:space="preserve">Classe </w:t>
+      </w:r>
+      <w:proofErr w:type="spellStart"/>
+      <w:r>
+        <w:rPr>
+          <w:b/>
+        </w:rPr>
         <w:t>CacheGestioneMonetaria</w:t>
       </w:r>
       <w:proofErr w:type="spellEnd"/>
@@ -425,7 +480,15 @@
       </w:r>
     </w:p>
     <w:p>
-      <w:r>
+      <w:pPr>
+        <w:ind w:left="360"/>
+      </w:pPr>
+      <w:bookmarkStart w:id="0" w:name="_GoBack"/>
+      <w:bookmarkEnd w:id="0"/>
+    </w:p>
+    <w:p>
+      <w:r>
+        <w:lastRenderedPageBreak/>
         <w:t xml:space="preserve">Classe </w:t>
       </w:r>
       <w:proofErr w:type="spellStart"/>
@@ -483,7 +546,6 @@
     </w:p>
     <w:p>
       <w:r>
-        <w:lastRenderedPageBreak/>
         <w:t xml:space="preserve">Classe </w:t>
       </w:r>
       <w:proofErr w:type="spellStart"/>

</xml_diff>